<commit_message>
Updating documentation for next checkoff
</commit_message>
<xml_diff>
--- a/Documentation/CapstoneWeeklyProjectSummary.docx
+++ b/Documentation/CapstoneWeeklyProjectSummary.docx
@@ -196,6 +196,237 @@
               </w:rPr>
               <w:t xml:space="preserve">Started work on Map Interface</w:t>
             </w:r>
+          </w:p>
+          <w:p>
+            <w:pPr>
+              <w:numPr>
+                <w:ilvl w:val="0"/>
+                <w:numId w:val="1"/>
+              </w:numPr>
+              <w:ind w:left="720" w:hanging="359"/>
+              <w:contextualSpacing w:val="1"/>
+              <w:rPr>
+                <w:rFonts w:cs="Arial" w:hAnsi="Arial" w:eastAsia="Arial" w:ascii="Arial"/>
+                <w:sz w:val="20"/>
+              </w:rPr>
+            </w:pPr>
+            <w:r>
+              <w:rPr>
+                <w:sz w:val="20"/>
+                <w:rtl w:val="0"/>
+              </w:rPr>
+              <w:t xml:space="preserve">Setup Database</w:t>
+            </w:r>
+          </w:p>
+          <w:p>
+            <w:pPr>
+              <w:numPr>
+                <w:ilvl w:val="1"/>
+                <w:numId w:val="1"/>
+              </w:numPr>
+              <w:ind w:left="1440" w:hanging="359"/>
+              <w:contextualSpacing w:val="1"/>
+              <w:rPr>
+                <w:rFonts w:cs="Arial" w:hAnsi="Arial" w:eastAsia="Arial" w:ascii="Arial"/>
+                <w:sz w:val="20"/>
+              </w:rPr>
+            </w:pPr>
+            <w:r>
+              <w:rPr>
+                <w:sz w:val="20"/>
+                <w:rtl w:val="0"/>
+              </w:rPr>
+              <w:t xml:space="preserve">Setup DAL for CRUD operations with the database.</w:t>
+            </w:r>
+          </w:p>
+          <w:p>
+            <w:pPr>
+              <w:numPr>
+                <w:ilvl w:val="1"/>
+                <w:numId w:val="1"/>
+              </w:numPr>
+              <w:ind w:left="1440" w:hanging="359"/>
+              <w:contextualSpacing w:val="1"/>
+              <w:rPr>
+                <w:rFonts w:cs="Arial" w:hAnsi="Arial" w:eastAsia="Arial" w:ascii="Arial"/>
+                <w:sz w:val="20"/>
+              </w:rPr>
+            </w:pPr>
+            <w:r>
+              <w:rPr>
+                <w:sz w:val="20"/>
+                <w:rtl w:val="0"/>
+              </w:rPr>
+              <w:t xml:space="preserve">Used Parse API</w:t>
+            </w:r>
+          </w:p>
+          <w:p>
+            <w:pPr>
+              <w:numPr>
+                <w:ilvl w:val="0"/>
+                <w:numId w:val="1"/>
+              </w:numPr>
+              <w:ind w:left="720" w:hanging="359"/>
+              <w:contextualSpacing w:val="1"/>
+              <w:rPr>
+                <w:rFonts w:cs="Arial" w:hAnsi="Arial" w:eastAsia="Arial" w:ascii="Arial"/>
+                <w:sz w:val="20"/>
+              </w:rPr>
+            </w:pPr>
+            <w:r>
+              <w:rPr>
+                <w:sz w:val="20"/>
+                <w:rtl w:val="0"/>
+              </w:rPr>
+              <w:t xml:space="preserve">Finished Wireframe/StoryBoard</w:t>
+            </w:r>
+          </w:p>
+          <w:p>
+            <w:pPr>
+              <w:numPr>
+                <w:ilvl w:val="0"/>
+                <w:numId w:val="1"/>
+              </w:numPr>
+              <w:ind w:left="720" w:hanging="359"/>
+              <w:contextualSpacing w:val="1"/>
+              <w:rPr>
+                <w:rFonts w:cs="Arial" w:hAnsi="Arial" w:eastAsia="Arial" w:ascii="Arial"/>
+                <w:sz w:val="20"/>
+              </w:rPr>
+            </w:pPr>
+            <w:r>
+              <w:rPr>
+                <w:sz w:val="20"/>
+                <w:rtl w:val="0"/>
+              </w:rPr>
+              <w:t xml:space="preserve">Finished Map Interface</w:t>
+            </w:r>
+          </w:p>
+          <w:p>
+            <w:pPr>
+              <w:numPr>
+                <w:ilvl w:val="1"/>
+                <w:numId w:val="1"/>
+              </w:numPr>
+              <w:ind w:left="1440" w:hanging="359"/>
+              <w:contextualSpacing w:val="1"/>
+              <w:rPr>
+                <w:rFonts w:cs="Arial" w:hAnsi="Arial" w:eastAsia="Arial" w:ascii="Arial"/>
+                <w:sz w:val="20"/>
+              </w:rPr>
+            </w:pPr>
+            <w:r>
+              <w:rPr>
+                <w:sz w:val="20"/>
+                <w:rtl w:val="0"/>
+              </w:rPr>
+              <w:t xml:space="preserve">Allows all actions for displaying points and routes on a Map Control</w:t>
+            </w:r>
+          </w:p>
+          <w:p>
+            <w:pPr>
+              <w:numPr>
+                <w:ilvl w:val="0"/>
+                <w:numId w:val="1"/>
+              </w:numPr>
+              <w:ind w:left="720" w:hanging="359"/>
+              <w:contextualSpacing w:val="1"/>
+              <w:rPr>
+                <w:rFonts w:cs="Arial" w:hAnsi="Arial" w:eastAsia="Arial" w:ascii="Arial"/>
+                <w:sz w:val="20"/>
+              </w:rPr>
+            </w:pPr>
+            <w:r>
+              <w:rPr>
+                <w:sz w:val="20"/>
+                <w:rtl w:val="0"/>
+              </w:rPr>
+              <w:t xml:space="preserve">Started working on UI</w:t>
+            </w:r>
+          </w:p>
+          <w:p>
+            <w:pPr>
+              <w:numPr>
+                <w:ilvl w:val="1"/>
+                <w:numId w:val="1"/>
+              </w:numPr>
+              <w:ind w:left="1440" w:hanging="359"/>
+              <w:contextualSpacing w:val="1"/>
+              <w:rPr>
+                <w:rFonts w:cs="Arial" w:hAnsi="Arial" w:eastAsia="Arial" w:ascii="Arial"/>
+                <w:sz w:val="20"/>
+              </w:rPr>
+            </w:pPr>
+            <w:r>
+              <w:rPr>
+                <w:sz w:val="20"/>
+                <w:rtl w:val="0"/>
+              </w:rPr>
+              <w:t xml:space="preserve">Setup Login Page</w:t>
+            </w:r>
+          </w:p>
+          <w:p>
+            <w:pPr>
+              <w:numPr>
+                <w:ilvl w:val="1"/>
+                <w:numId w:val="1"/>
+              </w:numPr>
+              <w:ind w:left="1440" w:hanging="359"/>
+              <w:contextualSpacing w:val="1"/>
+              <w:rPr>
+                <w:rFonts w:cs="Arial" w:hAnsi="Arial" w:eastAsia="Arial" w:ascii="Arial"/>
+                <w:sz w:val="20"/>
+              </w:rPr>
+            </w:pPr>
+            <w:r>
+              <w:rPr>
+                <w:sz w:val="20"/>
+                <w:rtl w:val="0"/>
+              </w:rPr>
+              <w:t xml:space="preserve">Setup Main Pivot Page</w:t>
+            </w:r>
+          </w:p>
+          <w:p>
+            <w:pPr>
+              <w:numPr>
+                <w:ilvl w:val="2"/>
+                <w:numId w:val="1"/>
+              </w:numPr>
+              <w:ind w:left="2160" w:hanging="359"/>
+              <w:contextualSpacing w:val="1"/>
+              <w:rPr>
+                <w:rFonts w:cs="Arial" w:hAnsi="Arial" w:eastAsia="Arial" w:ascii="Arial"/>
+                <w:sz w:val="20"/>
+              </w:rPr>
+            </w:pPr>
+            <w:r>
+              <w:rPr>
+                <w:sz w:val="20"/>
+                <w:rtl w:val="0"/>
+              </w:rPr>
+              <w:t xml:space="preserve">Setup Events Page</w:t>
+            </w:r>
+          </w:p>
+          <w:p>
+            <w:pPr>
+              <w:numPr>
+                <w:ilvl w:val="3"/>
+                <w:numId w:val="1"/>
+              </w:numPr>
+              <w:ind w:left="2880" w:hanging="359"/>
+              <w:contextualSpacing w:val="1"/>
+              <w:rPr>
+                <w:rFonts w:cs="Arial" w:hAnsi="Arial" w:eastAsia="Arial" w:ascii="Arial"/>
+                <w:sz w:val="20"/>
+              </w:rPr>
+            </w:pPr>
+            <w:r>
+              <w:rPr>
+                <w:sz w:val="20"/>
+                <w:rtl w:val="0"/>
+              </w:rPr>
+              <w:t xml:space="preserve">Can click event to see location</w:t>
+            </w:r>
             <w:r>
               <w:rPr>
                 <w:rtl w:val="0"/>
@@ -261,6 +492,83 @@
                 <w:rtl w:val="0"/>
               </w:rPr>
               <w:t xml:space="preserve">A setback I had was setting up the environment, I had a problem enabling Hyper-V on my laptop to allow the Windows Phone 8 emulator to run.</w:t>
+            </w:r>
+          </w:p>
+          <w:p>
+            <w:pPr>
+              <w:spacing w:lineRule="auto" w:after="0" w:line="240"/>
+              <w:contextualSpacing w:val="0"/>
+            </w:pPr>
+            <w:r>
+              <w:rPr>
+                <w:rtl w:val="0"/>
+              </w:rPr>
+            </w:r>
+          </w:p>
+          <w:p>
+            <w:pPr>
+              <w:spacing w:lineRule="auto" w:after="0" w:line="240"/>
+              <w:contextualSpacing w:val="0"/>
+              <w:rPr/>
+            </w:pPr>
+            <w:r>
+              <w:rPr>
+                <w:sz w:val="20"/>
+                <w:rtl w:val="0"/>
+              </w:rPr>
+              <w:t xml:space="preserve">Had trouble finding a web service to store all data for the app. Settled on Parse.</w:t>
+            </w:r>
+          </w:p>
+          <w:p>
+            <w:pPr>
+              <w:spacing w:lineRule="auto" w:after="0" w:line="240"/>
+              <w:contextualSpacing w:val="0"/>
+              <w:rPr/>
+            </w:pPr>
+            <w:r>
+              <w:rPr>
+                <w:rtl w:val="0"/>
+              </w:rPr>
+            </w:r>
+          </w:p>
+          <w:p>
+            <w:pPr>
+              <w:spacing w:lineRule="auto" w:after="0" w:line="240"/>
+              <w:contextualSpacing w:val="0"/>
+              <w:rPr/>
+            </w:pPr>
+            <w:r>
+              <w:rPr>
+                <w:sz w:val="20"/>
+                <w:rtl w:val="0"/>
+              </w:rPr>
+              <w:t xml:space="preserve">Difficulty discovering hidden Map Control/Service API for the Windows Phone 8.</w:t>
+            </w:r>
+          </w:p>
+          <w:p>
+            <w:pPr>
+              <w:spacing w:lineRule="auto" w:after="0" w:line="240"/>
+              <w:contextualSpacing w:val="0"/>
+              <w:rPr/>
+            </w:pPr>
+            <w:r>
+              <w:rPr>
+                <w:rtl w:val="0"/>
+              </w:rPr>
+            </w:r>
+          </w:p>
+          <w:p>
+            <w:pPr>
+              <w:spacing w:lineRule="auto" w:after="0" w:line="240"/>
+              <w:contextualSpacing w:val="0"/>
+              <w:rPr/>
+            </w:pPr>
+            <w:r>
+              <w:rPr>
+                <w:sz w:val="20"/>
+                <w:rtl w:val="0"/>
+              </w:rPr>
+              <w:t xml:space="preserve">Used FluidUI for creating the WireFrame/StoryBoard. Was able to fit all but two pages with the free trial. (Also have many parts on paper. )</w:t>
             </w:r>
           </w:p>
         </w:tc>
@@ -387,14 +695,15 @@
               <w:contextualSpacing w:val="1"/>
               <w:rPr>
                 <w:sz w:val="20"/>
-              </w:rPr>
-            </w:pPr>
-            <w:r>
-              <w:rPr>
-                <w:sz w:val="20"/>
-                <w:rtl w:val="0"/>
-              </w:rPr>
-              <w:t xml:space="preserve">Setup Database</w:t>
+                <w:u w:val="none"/>
+              </w:rPr>
+            </w:pPr>
+            <w:r>
+              <w:rPr>
+                <w:sz w:val="20"/>
+                <w:rtl w:val="0"/>
+              </w:rPr>
+              <w:t xml:space="preserve">Completed Membership</w:t>
             </w:r>
           </w:p>
           <w:p>
@@ -416,7 +725,7 @@
                 <w:sz w:val="20"/>
                 <w:rtl w:val="0"/>
               </w:rPr>
-              <w:t xml:space="preserve">Setup DAL for CRUD operations with the database.</w:t>
+              <w:t xml:space="preserve">User can login and register</w:t>
             </w:r>
           </w:p>
           <w:p>
@@ -438,7 +747,7 @@
                 <w:sz w:val="20"/>
                 <w:rtl w:val="0"/>
               </w:rPr>
-              <w:t xml:space="preserve">Used Parse API</w:t>
+              <w:t xml:space="preserve">Disabled for now for testing(easier to just click a button rather than type a username and password all the time)</w:t>
             </w:r>
           </w:p>
           <w:p>
@@ -460,7 +769,29 @@
                 <w:sz w:val="20"/>
                 <w:rtl w:val="0"/>
               </w:rPr>
-              <w:t xml:space="preserve">Finished Wireframe/StoryBoard</w:t>
+              <w:t xml:space="preserve">Security</w:t>
+            </w:r>
+          </w:p>
+          <w:p>
+            <w:pPr>
+              <w:numPr>
+                <w:ilvl w:val="1"/>
+                <w:numId w:val="2"/>
+              </w:numPr>
+              <w:spacing w:lineRule="auto" w:after="200" w:line="276" w:before="0"/>
+              <w:ind w:left="1440" w:hanging="359"/>
+              <w:contextualSpacing w:val="1"/>
+              <w:rPr>
+                <w:sz w:val="20"/>
+                <w:u w:val="none"/>
+              </w:rPr>
+            </w:pPr>
+            <w:r>
+              <w:rPr>
+                <w:sz w:val="20"/>
+                <w:rtl w:val="0"/>
+              </w:rPr>
+              <w:t xml:space="preserve">Cannot access any page if not logged in</w:t>
             </w:r>
           </w:p>
           <w:p>
@@ -482,7 +813,7 @@
                 <w:sz w:val="20"/>
                 <w:rtl w:val="0"/>
               </w:rPr>
-              <w:t xml:space="preserve">Finished Map Interface</w:t>
+              <w:t xml:space="preserve">Filters</w:t>
             </w:r>
           </w:p>
           <w:p>
@@ -504,7 +835,51 @@
                 <w:sz w:val="20"/>
                 <w:rtl w:val="0"/>
               </w:rPr>
-              <w:t xml:space="preserve">Allows all actions for displaying points and routes on a Map Control</w:t>
+              <w:t xml:space="preserve">Completed user filters for when looking for events/contacts</w:t>
+            </w:r>
+          </w:p>
+          <w:p>
+            <w:pPr>
+              <w:numPr>
+                <w:ilvl w:val="1"/>
+                <w:numId w:val="2"/>
+              </w:numPr>
+              <w:spacing w:lineRule="auto" w:after="200" w:line="276" w:before="0"/>
+              <w:ind w:left="1440" w:hanging="359"/>
+              <w:contextualSpacing w:val="1"/>
+              <w:rPr>
+                <w:sz w:val="20"/>
+                <w:u w:val="none"/>
+              </w:rPr>
+            </w:pPr>
+            <w:r>
+              <w:rPr>
+                <w:sz w:val="20"/>
+                <w:rtl w:val="0"/>
+              </w:rPr>
+              <w:t xml:space="preserve">Completed search function that allows user to search for contacts/events</w:t>
+            </w:r>
+          </w:p>
+          <w:p>
+            <w:pPr>
+              <w:numPr>
+                <w:ilvl w:val="2"/>
+                <w:numId w:val="2"/>
+              </w:numPr>
+              <w:spacing w:lineRule="auto" w:after="200" w:line="276" w:before="0"/>
+              <w:ind w:left="2160" w:hanging="359"/>
+              <w:contextualSpacing w:val="1"/>
+              <w:rPr>
+                <w:sz w:val="20"/>
+                <w:u w:val="none"/>
+              </w:rPr>
+            </w:pPr>
+            <w:r>
+              <w:rPr>
+                <w:sz w:val="20"/>
+                <w:rtl w:val="0"/>
+              </w:rPr>
+              <w:t xml:space="preserve">Do not have the pages implemented for these yet.</w:t>
             </w:r>
           </w:p>
           <w:p>
@@ -526,7 +901,7 @@
                 <w:sz w:val="20"/>
                 <w:rtl w:val="0"/>
               </w:rPr>
-              <w:t xml:space="preserve">Started working on UI</w:t>
+              <w:t xml:space="preserve">Continue UI</w:t>
             </w:r>
           </w:p>
           <w:p>
@@ -548,7 +923,7 @@
                 <w:sz w:val="20"/>
                 <w:rtl w:val="0"/>
               </w:rPr>
-              <w:t xml:space="preserve">Setup Login Page</w:t>
+              <w:t xml:space="preserve">Registration page is done</w:t>
             </w:r>
           </w:p>
           <w:p>
@@ -570,7 +945,51 @@
                 <w:sz w:val="20"/>
                 <w:rtl w:val="0"/>
               </w:rPr>
-              <w:t xml:space="preserve">Setup Main Pivot Page</w:t>
+              <w:t xml:space="preserve">Added more to the Login page</w:t>
+            </w:r>
+          </w:p>
+          <w:p>
+            <w:pPr>
+              <w:numPr>
+                <w:ilvl w:val="1"/>
+                <w:numId w:val="2"/>
+              </w:numPr>
+              <w:spacing w:lineRule="auto" w:after="200" w:line="276" w:before="0"/>
+              <w:ind w:left="1440" w:hanging="359"/>
+              <w:contextualSpacing w:val="1"/>
+              <w:rPr>
+                <w:sz w:val="20"/>
+                <w:u w:val="none"/>
+              </w:rPr>
+            </w:pPr>
+            <w:r>
+              <w:rPr>
+                <w:sz w:val="20"/>
+                <w:rtl w:val="0"/>
+              </w:rPr>
+              <w:t xml:space="preserve">Finished Create Event Page</w:t>
+            </w:r>
+          </w:p>
+          <w:p>
+            <w:pPr>
+              <w:numPr>
+                <w:ilvl w:val="1"/>
+                <w:numId w:val="2"/>
+              </w:numPr>
+              <w:spacing w:lineRule="auto" w:after="200" w:line="276" w:before="0"/>
+              <w:ind w:left="1440" w:hanging="359"/>
+              <w:contextualSpacing w:val="1"/>
+              <w:rPr>
+                <w:sz w:val="20"/>
+                <w:u w:val="none"/>
+              </w:rPr>
+            </w:pPr>
+            <w:r>
+              <w:rPr>
+                <w:sz w:val="20"/>
+                <w:rtl w:val="0"/>
+              </w:rPr>
+              <w:t xml:space="preserve">Setup User Profile page</w:t>
             </w:r>
           </w:p>
           <w:p>
@@ -592,51 +1011,7 @@
                 <w:sz w:val="20"/>
                 <w:rtl w:val="0"/>
               </w:rPr>
-              <w:t xml:space="preserve">Setup Events Page</w:t>
-            </w:r>
-          </w:p>
-          <w:p>
-            <w:pPr>
-              <w:numPr>
-                <w:ilvl w:val="3"/>
-                <w:numId w:val="2"/>
-              </w:numPr>
-              <w:spacing w:lineRule="auto" w:after="200" w:line="276" w:before="0"/>
-              <w:ind w:left="2880" w:hanging="359"/>
-              <w:contextualSpacing w:val="1"/>
-              <w:rPr>
-                <w:sz w:val="20"/>
-                <w:u w:val="none"/>
-              </w:rPr>
-            </w:pPr>
-            <w:r>
-              <w:rPr>
-                <w:sz w:val="20"/>
-                <w:rtl w:val="0"/>
-              </w:rPr>
-              <w:t xml:space="preserve">Can click event to see location</w:t>
-            </w:r>
-          </w:p>
-          <w:p>
-            <w:pPr>
-              <w:numPr>
-                <w:ilvl w:val="1"/>
-                <w:numId w:val="2"/>
-              </w:numPr>
-              <w:spacing w:lineRule="auto" w:after="200" w:line="276" w:before="0"/>
-              <w:ind w:left="1440" w:hanging="359"/>
-              <w:contextualSpacing w:val="1"/>
-              <w:rPr>
-                <w:sz w:val="20"/>
-                <w:u w:val="none"/>
-              </w:rPr>
-            </w:pPr>
-            <w:r>
-              <w:rPr>
-                <w:sz w:val="20"/>
-                <w:rtl w:val="0"/>
-              </w:rPr>
-              <w:t xml:space="preserve">Still needs coloring</w:t>
+              <w:t xml:space="preserve">disabled binding/displaying the actual info(User must be logged in to view the page)</w:t>
             </w:r>
           </w:p>
         </w:tc>
@@ -684,55 +1059,31 @@
                 <w:sz w:val="20"/>
                 <w:rtl w:val="0"/>
               </w:rPr>
-              <w:t xml:space="preserve">Had trouble finding a web service to store all data for the app. Settled on Parse.</w:t>
-            </w:r>
-          </w:p>
-          <w:p>
-            <w:pPr>
-              <w:spacing w:lineRule="auto" w:after="0" w:line="240"/>
-              <w:contextualSpacing w:val="0"/>
-            </w:pPr>
-            <w:r>
-              <w:rPr>
-                <w:rtl w:val="0"/>
-              </w:rPr>
-            </w:r>
-          </w:p>
-          <w:p>
-            <w:pPr>
-              <w:spacing w:lineRule="auto" w:after="0" w:line="240"/>
-              <w:contextualSpacing w:val="0"/>
-            </w:pPr>
-            <w:r>
-              <w:rPr>
-                <w:sz w:val="20"/>
-                <w:rtl w:val="0"/>
-              </w:rPr>
-              <w:t xml:space="preserve">Difficulty discovering hidden Map Control/Service API for the Windows Phone 8.</w:t>
-            </w:r>
-          </w:p>
-          <w:p>
-            <w:pPr>
-              <w:spacing w:lineRule="auto" w:after="0" w:line="240"/>
-              <w:contextualSpacing w:val="0"/>
-            </w:pPr>
-            <w:r>
-              <w:rPr>
-                <w:rtl w:val="0"/>
-              </w:rPr>
-            </w:r>
-          </w:p>
-          <w:p>
-            <w:pPr>
-              <w:spacing w:lineRule="auto" w:after="0" w:line="240"/>
-              <w:contextualSpacing w:val="0"/>
-            </w:pPr>
-            <w:r>
-              <w:rPr>
-                <w:sz w:val="20"/>
-                <w:rtl w:val="0"/>
-              </w:rPr>
-              <w:t xml:space="preserve">Used FluidUI for creating the WireFrame/StoryBoard. Was able to fit all but two pages with the free trial. (Also have many parts on paper. )</w:t>
+              <w:t xml:space="preserve">Saturday the 18th I ran into issues where I messed the local files that connect to my repository. I was getting errors for committing and deleted something providing more errors when trying to commit(I kept local backups on both this machine and my other computer through dropbox). *Fixed this issue by deleting all local files and downloading from the repository and then re-uploading</w:t>
+            </w:r>
+          </w:p>
+          <w:p>
+            <w:pPr>
+              <w:spacing w:lineRule="auto" w:after="0" w:line="240"/>
+              <w:contextualSpacing w:val="0"/>
+            </w:pPr>
+            <w:r>
+              <w:rPr>
+                <w:rtl w:val="0"/>
+              </w:rPr>
+            </w:r>
+          </w:p>
+          <w:p>
+            <w:pPr>
+              <w:spacing w:lineRule="auto" w:after="0" w:line="240"/>
+              <w:contextualSpacing w:val="0"/>
+            </w:pPr>
+            <w:r>
+              <w:rPr>
+                <w:sz w:val="20"/>
+                <w:rtl w:val="0"/>
+              </w:rPr>
+              <w:t xml:space="preserve">Note: Data Access Layer had to be altered to coincide with new security, namely switched to using the Parse User instead of my own creation</w:t>
             </w:r>
           </w:p>
         </w:tc>
@@ -863,8 +1214,230 @@
             </w:pPr>
             <w:r>
               <w:rPr>
-                <w:rtl w:val="0"/>
-              </w:rPr>
+                <w:sz w:val="20"/>
+                <w:rtl w:val="0"/>
+              </w:rPr>
+              <w:t xml:space="preserve">Contact Employees for a meeting</w:t>
+            </w:r>
+          </w:p>
+          <w:p>
+            <w:pPr>
+              <w:numPr>
+                <w:ilvl w:val="1"/>
+                <w:numId w:val="2"/>
+              </w:numPr>
+              <w:spacing w:lineRule="auto" w:after="200" w:line="276" w:before="0"/>
+              <w:ind w:left="1440" w:hanging="359"/>
+              <w:contextualSpacing w:val="1"/>
+              <w:rPr>
+                <w:sz w:val="20"/>
+                <w:u w:val="none"/>
+              </w:rPr>
+            </w:pPr>
+            <w:r>
+              <w:rPr>
+                <w:sz w:val="20"/>
+                <w:rtl w:val="0"/>
+              </w:rPr>
+              <w:t xml:space="preserve">I set up all that is needed for event creation</w:t>
+            </w:r>
+          </w:p>
+          <w:p>
+            <w:pPr>
+              <w:numPr>
+                <w:ilvl w:val="2"/>
+                <w:numId w:val="2"/>
+              </w:numPr>
+              <w:spacing w:lineRule="auto" w:after="200" w:line="276" w:before="0"/>
+              <w:ind w:left="2160" w:hanging="359"/>
+              <w:contextualSpacing w:val="1"/>
+              <w:rPr>
+                <w:sz w:val="20"/>
+                <w:u w:val="none"/>
+              </w:rPr>
+            </w:pPr>
+            <w:r>
+              <w:rPr>
+                <w:sz w:val="20"/>
+                <w:rtl w:val="0"/>
+              </w:rPr>
+              <w:t xml:space="preserve">User can invite contacts</w:t>
+            </w:r>
+          </w:p>
+          <w:p>
+            <w:pPr>
+              <w:numPr>
+                <w:ilvl w:val="2"/>
+                <w:numId w:val="2"/>
+              </w:numPr>
+              <w:spacing w:lineRule="auto" w:after="200" w:line="276" w:before="0"/>
+              <w:ind w:left="2160" w:hanging="359"/>
+              <w:contextualSpacing w:val="1"/>
+              <w:rPr>
+                <w:sz w:val="20"/>
+                <w:u w:val="none"/>
+              </w:rPr>
+            </w:pPr>
+            <w:r>
+              <w:rPr>
+                <w:sz w:val="20"/>
+                <w:rtl w:val="0"/>
+              </w:rPr>
+              <w:t xml:space="preserve">User can specify location, time, date, details, etc.</w:t>
+            </w:r>
+          </w:p>
+          <w:p>
+            <w:pPr>
+              <w:numPr>
+                <w:ilvl w:val="0"/>
+                <w:numId w:val="2"/>
+              </w:numPr>
+              <w:spacing w:lineRule="auto" w:after="200" w:line="276" w:before="0"/>
+              <w:ind w:left="720" w:hanging="359"/>
+              <w:contextualSpacing w:val="1"/>
+              <w:rPr>
+                <w:sz w:val="20"/>
+                <w:u w:val="none"/>
+              </w:rPr>
+            </w:pPr>
+            <w:r>
+              <w:rPr>
+                <w:sz w:val="20"/>
+                <w:rtl w:val="0"/>
+              </w:rPr>
+              <w:t xml:space="preserve">The above includes setting up for PayPal integration</w:t>
+            </w:r>
+          </w:p>
+          <w:p>
+            <w:pPr>
+              <w:numPr>
+                <w:ilvl w:val="0"/>
+                <w:numId w:val="2"/>
+              </w:numPr>
+              <w:spacing w:lineRule="auto" w:after="200" w:line="276" w:before="0"/>
+              <w:ind w:left="720" w:hanging="359"/>
+              <w:contextualSpacing w:val="1"/>
+              <w:rPr>
+                <w:sz w:val="20"/>
+                <w:u w:val="none"/>
+              </w:rPr>
+            </w:pPr>
+            <w:r>
+              <w:rPr>
+                <w:sz w:val="20"/>
+                <w:rtl w:val="0"/>
+              </w:rPr>
+              <w:t xml:space="preserve">Implemented the filter onto the event pages.</w:t>
+            </w:r>
+          </w:p>
+          <w:p>
+            <w:pPr>
+              <w:numPr>
+                <w:ilvl w:val="0"/>
+                <w:numId w:val="2"/>
+              </w:numPr>
+              <w:spacing w:lineRule="auto" w:after="200" w:line="276" w:before="0"/>
+              <w:ind w:left="720" w:hanging="359"/>
+              <w:contextualSpacing w:val="1"/>
+              <w:rPr>
+                <w:sz w:val="20"/>
+                <w:u w:val="none"/>
+              </w:rPr>
+            </w:pPr>
+            <w:r>
+              <w:rPr>
+                <w:sz w:val="20"/>
+                <w:rtl w:val="0"/>
+              </w:rPr>
+              <w:t xml:space="preserve">Redid Data Access Layer for users again after bugs were discovered</w:t>
+            </w:r>
+          </w:p>
+          <w:p>
+            <w:pPr>
+              <w:numPr>
+                <w:ilvl w:val="1"/>
+                <w:numId w:val="2"/>
+              </w:numPr>
+              <w:spacing w:lineRule="auto" w:after="200" w:line="276" w:before="0"/>
+              <w:ind w:left="1440" w:hanging="359"/>
+              <w:contextualSpacing w:val="1"/>
+              <w:rPr>
+                <w:sz w:val="20"/>
+                <w:u w:val="none"/>
+              </w:rPr>
+            </w:pPr>
+            <w:r>
+              <w:rPr>
+                <w:sz w:val="20"/>
+                <w:rtl w:val="0"/>
+              </w:rPr>
+              <w:t xml:space="preserve">Was throwing an error after making the same call several times in one instance of the application</w:t>
+            </w:r>
+          </w:p>
+          <w:p>
+            <w:pPr>
+              <w:numPr>
+                <w:ilvl w:val="0"/>
+                <w:numId w:val="2"/>
+              </w:numPr>
+              <w:spacing w:lineRule="auto" w:after="200" w:line="276" w:before="0"/>
+              <w:ind w:left="720" w:hanging="359"/>
+              <w:contextualSpacing w:val="1"/>
+              <w:rPr>
+                <w:sz w:val="20"/>
+                <w:u w:val="none"/>
+              </w:rPr>
+            </w:pPr>
+            <w:r>
+              <w:rPr>
+                <w:sz w:val="20"/>
+                <w:rtl w:val="0"/>
+              </w:rPr>
+              <w:t xml:space="preserve">Started working on account settings page.</w:t>
+            </w:r>
+          </w:p>
+          <w:p>
+            <w:pPr>
+              <w:numPr>
+                <w:ilvl w:val="1"/>
+                <w:numId w:val="2"/>
+              </w:numPr>
+              <w:spacing w:lineRule="auto" w:after="200" w:line="276" w:before="0"/>
+              <w:ind w:left="1440" w:hanging="359"/>
+              <w:contextualSpacing w:val="1"/>
+              <w:rPr>
+                <w:sz w:val="20"/>
+                <w:u w:val="none"/>
+              </w:rPr>
+            </w:pPr>
+            <w:r>
+              <w:rPr>
+                <w:sz w:val="20"/>
+                <w:rtl w:val="0"/>
+              </w:rPr>
+              <w:t xml:space="preserve">Have the UI setup for it</w:t>
+            </w:r>
+          </w:p>
+          <w:p>
+            <w:pPr>
+              <w:numPr>
+                <w:ilvl w:val="2"/>
+                <w:numId w:val="2"/>
+              </w:numPr>
+              <w:spacing w:lineRule="auto" w:after="200" w:line="276" w:before="0"/>
+              <w:ind w:left="2160" w:hanging="359"/>
+              <w:contextualSpacing w:val="1"/>
+              <w:rPr>
+                <w:sz w:val="20"/>
+                <w:u w:val="none"/>
+              </w:rPr>
+            </w:pPr>
+            <w:r>
+              <w:rPr>
+                <w:sz w:val="20"/>
+                <w:rtl w:val="0"/>
+              </w:rPr>
+              <w:t xml:space="preserve">Used toolkit to start placing the UI elements needed</w:t>
             </w:r>
           </w:p>
         </w:tc>
@@ -909,8 +1482,34 @@
             </w:pPr>
             <w:r>
               <w:rPr>
-                <w:rtl w:val="0"/>
-              </w:rPr>
+                <w:sz w:val="20"/>
+                <w:rtl w:val="0"/>
+              </w:rPr>
+              <w:t xml:space="preserve">I made a change to the registration page. It will no longer be all on one page. The user will create an account and then the user will be taken the information registration page where the user can input a bio, email, phone number, etc.</w:t>
+            </w:r>
+          </w:p>
+          <w:p>
+            <w:pPr>
+              <w:spacing w:lineRule="auto" w:after="0" w:line="240"/>
+              <w:contextualSpacing w:val="0"/>
+            </w:pPr>
+            <w:r>
+              <w:rPr>
+                <w:rtl w:val="0"/>
+              </w:rPr>
+            </w:r>
+          </w:p>
+          <w:p>
+            <w:pPr>
+              <w:spacing w:lineRule="auto" w:after="0" w:line="240"/>
+              <w:contextualSpacing w:val="0"/>
+            </w:pPr>
+            <w:r>
+              <w:rPr>
+                <w:sz w:val="20"/>
+                <w:rtl w:val="0"/>
+              </w:rPr>
+              <w:t xml:space="preserve">Discovered the Windows Phone Toolkit package that provides UI elements that are much better than the ones I had made.</w:t>
             </w:r>
           </w:p>
         </w:tc>
@@ -2196,6 +2795,7 @@
     <w:r>
       <w:rPr>
         <w:rFonts w:cs="Calibri" w:hAnsi="Calibri" w:eastAsia="Calibri" w:ascii="Calibri"/>
+        <w:b w:val="1"/>
         <w:sz w:val="22"/>
         <w:rtl w:val="0"/>
       </w:rPr>
@@ -2220,6 +2820,7 @@
     <w:r>
       <w:rPr>
         <w:rFonts w:cs="Calibri" w:hAnsi="Calibri" w:eastAsia="Calibri" w:ascii="Calibri"/>
+        <w:b w:val="1"/>
         <w:sz w:val="22"/>
         <w:rtl w:val="0"/>
       </w:rPr>
@@ -2470,6 +3071,9 @@
   <w:style w:styleId="Normal" w:type="paragraph" w:default="1">
     <w:name w:val="normal"/>
     <w:pPr>
+      <w:keepNext w:val="0"/>
+      <w:keepLines w:val="0"/>
+      <w:widowControl w:val="0"/>
       <w:spacing w:lineRule="auto" w:after="200" w:line="276" w:before="0"/>
       <w:ind w:left="0" w:firstLine="0" w:right="0"/>
       <w:jc w:val="left"/>
@@ -2491,6 +3095,8 @@
     <w:basedOn w:val="Normal"/>
     <w:next w:val="Normal"/>
     <w:pPr>
+      <w:keepNext w:val="1"/>
+      <w:keepLines w:val="1"/>
       <w:spacing w:lineRule="auto" w:after="120" w:before="480"/>
       <w:contextualSpacing w:val="1"/>
     </w:pPr>
@@ -2504,6 +3110,8 @@
     <w:basedOn w:val="Normal"/>
     <w:next w:val="Normal"/>
     <w:pPr>
+      <w:keepNext w:val="1"/>
+      <w:keepLines w:val="1"/>
       <w:spacing w:lineRule="auto" w:after="80" w:before="360"/>
       <w:contextualSpacing w:val="1"/>
     </w:pPr>
@@ -2517,6 +3125,8 @@
     <w:basedOn w:val="Normal"/>
     <w:next w:val="Normal"/>
     <w:pPr>
+      <w:keepNext w:val="1"/>
+      <w:keepLines w:val="1"/>
       <w:spacing w:lineRule="auto" w:after="80" w:before="280"/>
       <w:contextualSpacing w:val="1"/>
     </w:pPr>
@@ -2530,6 +3140,8 @@
     <w:basedOn w:val="Normal"/>
     <w:next w:val="Normal"/>
     <w:pPr>
+      <w:keepNext w:val="1"/>
+      <w:keepLines w:val="1"/>
       <w:spacing w:lineRule="auto" w:after="40" w:before="240"/>
       <w:contextualSpacing w:val="1"/>
     </w:pPr>
@@ -2543,6 +3155,8 @@
     <w:basedOn w:val="Normal"/>
     <w:next w:val="Normal"/>
     <w:pPr>
+      <w:keepNext w:val="1"/>
+      <w:keepLines w:val="1"/>
       <w:spacing w:lineRule="auto" w:after="40" w:before="220"/>
       <w:contextualSpacing w:val="1"/>
     </w:pPr>
@@ -2556,6 +3170,8 @@
     <w:basedOn w:val="Normal"/>
     <w:next w:val="Normal"/>
     <w:pPr>
+      <w:keepNext w:val="1"/>
+      <w:keepLines w:val="1"/>
       <w:spacing w:lineRule="auto" w:after="40" w:before="200"/>
       <w:contextualSpacing w:val="1"/>
     </w:pPr>
@@ -2569,6 +3185,8 @@
     <w:basedOn w:val="Normal"/>
     <w:next w:val="Normal"/>
     <w:pPr>
+      <w:keepNext w:val="1"/>
+      <w:keepLines w:val="1"/>
       <w:spacing w:lineRule="auto" w:after="120" w:before="480"/>
       <w:contextualSpacing w:val="1"/>
     </w:pPr>
@@ -2582,6 +3200,8 @@
     <w:basedOn w:val="Normal"/>
     <w:next w:val="Normal"/>
     <w:pPr>
+      <w:keepNext w:val="1"/>
+      <w:keepLines w:val="1"/>
       <w:spacing w:lineRule="auto" w:after="80" w:before="360"/>
       <w:contextualSpacing w:val="1"/>
     </w:pPr>

</xml_diff>